<commit_message>
docs: Update all documentation with January 2026 features
- Updated README.md with ADR Enhancements section (vendor code refactoring, test mode, email notifications, account rules, blacklist, logging)
- Updated API README with GlobalExceptionHandlerMiddleware and new endpoints
- Updated Core README with AdrConfiguration, AdrAccountBlacklist, AdrAccountRule entities
- Updated UI README with new Admin pages and features
- Updated Infrastructure README with new tables and services
- Updated ADR ER diagram with new entities and relationships
- Regenerated PNG from updated mermaid diagram
- Converted all updated markdown files to docx format for Business folder

Co-Authored-By: Lee <lcassin@cassinfo.com>
</commit_message>
<xml_diff>
--- a/Documents/Business/Root.README.docx
+++ b/Documents/Business/Root.README.docx
@@ -1138,13 +1138,1105 @@
     </w:p>
     <w:p>
       <w:pPr>
+        <w:pStyle w:val="Heading3"/>
+      </w:pPr>
+      <w:bookmarkStart w:id="32" w:name="Xc8dc15275b2dd19498581e8ca5204dd188e65e2"/>
+      <w:r>
+        <w:t xml:space="preserve">ADR (Automated Data Retrieval) Process (December 2025)</w:t>
+      </w:r>
+      <w:bookmarkEnd w:id="32"/>
+    </w:p>
+    <w:p>
+      <w:pPr>
+        <w:pStyle w:val="FirstParagraph"/>
+      </w:pPr>
+      <w:r>
+        <w:t xml:space="preserve">The ADR Process is a comprehensive automated invoice scraping system that retrieves billing documents from vendor portals. It orchestrates the entire workflow from account synchronization through credential verification to invoice download.</w:t>
+      </w:r>
+    </w:p>
+    <w:p>
+      <w:pPr>
+        <w:pStyle w:val="BodyText"/>
+      </w:pPr>
+      <w:r>
+        <w:rPr>
+          <w:b/>
+        </w:rPr>
+        <w:t xml:space="preserve">Key Features:</w:t>
+      </w:r>
+      <w:r>
+        <w:t xml:space="preserve"> </w:t>
+      </w:r>
+      <w:r>
+        <w:t xml:space="preserve">-</w:t>
+      </w:r>
+      <w:r>
+        <w:t xml:space="preserve"> </w:t>
+      </w:r>
+      <w:r>
+        <w:rPr>
+          <w:b/>
+        </w:rPr>
+        <w:t xml:space="preserve">Account Synchronization</w:t>
+      </w:r>
+      <w:r>
+        <w:t xml:space="preserve">: Syncs ~200k accounts from external VendorCredNewUAT database with billing pattern analysis</w:t>
+      </w:r>
+      <w:r>
+        <w:t xml:space="preserve"> </w:t>
+      </w:r>
+      <w:r>
+        <w:t xml:space="preserve">-</w:t>
+      </w:r>
+      <w:r>
+        <w:t xml:space="preserve"> </w:t>
+      </w:r>
+      <w:r>
+        <w:rPr>
+          <w:b/>
+        </w:rPr>
+        <w:t xml:space="preserve">4-Step Orchestration</w:t>
+      </w:r>
+      <w:r>
+        <w:t xml:space="preserve">: Automated workflow (Sync Accounts → Create Jobs → Verify Credentials → Process Scraping → Check Statuses)</w:t>
+      </w:r>
+      <w:r>
+        <w:t xml:space="preserve"> </w:t>
+      </w:r>
+      <w:r>
+        <w:t xml:space="preserve">-</w:t>
+      </w:r>
+      <w:r>
+        <w:t xml:space="preserve"> </w:t>
+      </w:r>
+      <w:r>
+        <w:rPr>
+          <w:b/>
+        </w:rPr>
+        <w:t xml:space="preserve">Idempotency</w:t>
+      </w:r>
+      <w:r>
+        <w:t xml:space="preserve">: Prevents duplicate API calls for paid external services by tracking execution history</w:t>
+      </w:r>
+      <w:r>
+        <w:t xml:space="preserve"> </w:t>
+      </w:r>
+      <w:r>
+        <w:t xml:space="preserve">-</w:t>
+      </w:r>
+      <w:r>
+        <w:t xml:space="preserve"> </w:t>
+      </w:r>
+      <w:r>
+        <w:rPr>
+          <w:b/>
+        </w:rPr>
+        <w:t xml:space="preserve">Manual Override Support</w:t>
+      </w:r>
+      <w:r>
+        <w:t xml:space="preserve">: Allows operators to correct billing dates/frequencies when historical data is incorrect</w:t>
+      </w:r>
+      <w:r>
+        <w:t xml:space="preserve"> </w:t>
+      </w:r>
+      <w:r>
+        <w:t xml:space="preserve">-</w:t>
+      </w:r>
+      <w:r>
+        <w:t xml:space="preserve"> </w:t>
+      </w:r>
+      <w:r>
+        <w:rPr>
+          <w:b/>
+        </w:rPr>
+        <w:t xml:space="preserve">Real-Time Monitoring</w:t>
+      </w:r>
+      <w:r>
+        <w:t xml:space="preserve">: Job Monitor page with progress tracking, step timeline, and auto-refresh</w:t>
+      </w:r>
+      <w:r>
+        <w:t xml:space="preserve"> </w:t>
+      </w:r>
+      <w:r>
+        <w:t xml:space="preserve">-</w:t>
+      </w:r>
+      <w:r>
+        <w:t xml:space="preserve"> </w:t>
+      </w:r>
+      <w:r>
+        <w:rPr>
+          <w:b/>
+        </w:rPr>
+        <w:t xml:space="preserve">Parallel Processing</w:t>
+      </w:r>
+      <w:r>
+        <w:t xml:space="preserve">: Configurable worker threads (default: 15) for credential verification and scraping</w:t>
+      </w:r>
+      <w:r>
+        <w:t xml:space="preserve"> </w:t>
+      </w:r>
+      <w:r>
+        <w:t xml:space="preserve">-</w:t>
+      </w:r>
+      <w:r>
+        <w:t xml:space="preserve"> </w:t>
+      </w:r>
+      <w:r>
+        <w:rPr>
+          <w:b/>
+        </w:rPr>
+        <w:t xml:space="preserve">Resilient Processing</w:t>
+      </w:r>
+      <w:r>
+        <w:t xml:space="preserve">: Individual job failures don’t stop the batch - processing continues for remaining jobs</w:t>
+      </w:r>
+    </w:p>
+    <w:p>
+      <w:pPr>
+        <w:pStyle w:val="BodyText"/>
+      </w:pPr>
+      <w:r>
+        <w:rPr>
+          <w:b/>
+        </w:rPr>
+        <w:t xml:space="preserve">New Entities:</w:t>
+      </w:r>
+      <w:r>
+        <w:t xml:space="preserve"> </w:t>
+      </w:r>
+      <w:r>
+        <w:t xml:space="preserve">-</w:t>
+      </w:r>
+      <w:r>
+        <w:t xml:space="preserve"> </w:t>
+      </w:r>
+      <w:r>
+        <w:rPr>
+          <w:rStyle w:val="VerbatimChar"/>
+        </w:rPr>
+        <w:t xml:space="preserve">AdrAccount</w:t>
+      </w:r>
+      <w:r>
+        <w:t xml:space="preserve">: Vendor accounts with billing patterns and scrape schedules</w:t>
+      </w:r>
+      <w:r>
+        <w:t xml:space="preserve"> </w:t>
+      </w:r>
+      <w:r>
+        <w:t xml:space="preserve">-</w:t>
+      </w:r>
+      <w:r>
+        <w:t xml:space="preserve"> </w:t>
+      </w:r>
+      <w:r>
+        <w:rPr>
+          <w:rStyle w:val="VerbatimChar"/>
+        </w:rPr>
+        <w:t xml:space="preserve">AdrJob</w:t>
+      </w:r>
+      <w:r>
+        <w:t xml:space="preserve">: Individual scraping jobs per account/billing period (unique constraint on account + period)</w:t>
+      </w:r>
+      <w:r>
+        <w:t xml:space="preserve"> </w:t>
+      </w:r>
+      <w:r>
+        <w:t xml:space="preserve">-</w:t>
+      </w:r>
+      <w:r>
+        <w:t xml:space="preserve"> </w:t>
+      </w:r>
+      <w:r>
+        <w:rPr>
+          <w:rStyle w:val="VerbatimChar"/>
+        </w:rPr>
+        <w:t xml:space="preserve">AdrJobExecution</w:t>
+      </w:r>
+      <w:r>
+        <w:t xml:space="preserve">: Execution history for credential checks and scrape requests</w:t>
+      </w:r>
+      <w:r>
+        <w:t xml:space="preserve"> </w:t>
+      </w:r>
+      <w:r>
+        <w:t xml:space="preserve">-</w:t>
+      </w:r>
+      <w:r>
+        <w:t xml:space="preserve"> </w:t>
+      </w:r>
+      <w:r>
+        <w:rPr>
+          <w:rStyle w:val="VerbatimChar"/>
+        </w:rPr>
+        <w:t xml:space="preserve">AdrOrchestrationRun</w:t>
+      </w:r>
+      <w:r>
+        <w:t xml:space="preserve">: Orchestration run history with step-by-step progress</w:t>
+      </w:r>
+    </w:p>
+    <w:p>
+      <w:pPr>
+        <w:pStyle w:val="BodyText"/>
+      </w:pPr>
+      <w:r>
+        <w:rPr>
+          <w:b/>
+        </w:rPr>
+        <w:t xml:space="preserve">New UI Pages:</w:t>
+      </w:r>
+      <w:r>
+        <w:t xml:space="preserve"> </w:t>
+      </w:r>
+      <w:r>
+        <w:t xml:space="preserve">-</w:t>
+      </w:r>
+      <w:r>
+        <w:t xml:space="preserve"> </w:t>
+      </w:r>
+      <w:r>
+        <w:rPr>
+          <w:rStyle w:val="VerbatimChar"/>
+        </w:rPr>
+        <w:t xml:space="preserve">/adr/monitor</w:t>
+      </w:r>
+      <w:r>
+        <w:t xml:space="preserve">: Real-time orchestration monitoring with progress bars and step timeline</w:t>
+      </w:r>
+      <w:r>
+        <w:t xml:space="preserve"> </w:t>
+      </w:r>
+      <w:r>
+        <w:t xml:space="preserve">-</w:t>
+      </w:r>
+      <w:r>
+        <w:t xml:space="preserve"> </w:t>
+      </w:r>
+      <w:r>
+        <w:rPr>
+          <w:rStyle w:val="VerbatimChar"/>
+        </w:rPr>
+        <w:t xml:space="preserve">/adr/accounts</w:t>
+      </w:r>
+      <w:r>
+        <w:t xml:space="preserve">: Account management with search, filters, and manual override capability</w:t>
+      </w:r>
+      <w:r>
+        <w:t xml:space="preserve"> </w:t>
+      </w:r>
+      <w:r>
+        <w:t xml:space="preserve">-</w:t>
+      </w:r>
+      <w:r>
+        <w:t xml:space="preserve"> </w:t>
+      </w:r>
+      <w:r>
+        <w:rPr>
+          <w:rStyle w:val="VerbatimChar"/>
+        </w:rPr>
+        <w:t xml:space="preserve">/adr/jobs</w:t>
+      </w:r>
+      <w:r>
+        <w:t xml:space="preserve">: Job tracking with status filters and</w:t>
+      </w:r>
+      <w:r>
+        <w:t xml:space="preserve"> </w:t>
+      </w:r>
+      <w:r>
+        <w:t xml:space="preserve">“</w:t>
+      </w:r>
+      <w:r>
+        <w:t xml:space="preserve">Latest per Account</w:t>
+      </w:r>
+      <w:r>
+        <w:t xml:space="preserve">”</w:t>
+      </w:r>
+      <w:r>
+        <w:t xml:space="preserve"> </w:t>
+      </w:r>
+      <w:r>
+        <w:t xml:space="preserve">toggle</w:t>
+      </w:r>
+      <w:r>
+        <w:t xml:space="preserve"> </w:t>
+      </w:r>
+      <w:r>
+        <w:t xml:space="preserve">-</w:t>
+      </w:r>
+      <w:r>
+        <w:t xml:space="preserve"> </w:t>
+      </w:r>
+      <w:r>
+        <w:rPr>
+          <w:rStyle w:val="VerbatimChar"/>
+        </w:rPr>
+        <w:t xml:space="preserve">/adr/missing</w:t>
+      </w:r>
+      <w:r>
+        <w:t xml:space="preserve">: Report of accounts with missing billing history</w:t>
+      </w:r>
+    </w:p>
+    <w:p>
+      <w:pPr>
+        <w:pStyle w:val="BodyText"/>
+      </w:pPr>
+      <w:r>
+        <w:rPr>
+          <w:b/>
+        </w:rPr>
+        <w:t xml:space="preserve">ADR Permissions:</w:t>
+      </w:r>
+      <w:r>
+        <w:t xml:space="preserve"> </w:t>
+      </w:r>
+      <w:r>
+        <w:t xml:space="preserve">-</w:t>
+      </w:r>
+      <w:r>
+        <w:t xml:space="preserve"> </w:t>
+      </w:r>
+      <w:r>
+        <w:rPr>
+          <w:rStyle w:val="VerbatimChar"/>
+        </w:rPr>
+        <w:t xml:space="preserve">adr:view</w:t>
+      </w:r>
+      <w:r>
+        <w:t xml:space="preserve">: View ADR accounts, jobs, and monitor</w:t>
+      </w:r>
+      <w:r>
+        <w:t xml:space="preserve"> </w:t>
+      </w:r>
+      <w:r>
+        <w:t xml:space="preserve">-</w:t>
+      </w:r>
+      <w:r>
+        <w:t xml:space="preserve"> </w:t>
+      </w:r>
+      <w:r>
+        <w:rPr>
+          <w:rStyle w:val="VerbatimChar"/>
+        </w:rPr>
+        <w:t xml:space="preserve">adr:edit</w:t>
+      </w:r>
+      <w:r>
+        <w:t xml:space="preserve">: Edit account billing data and manual overrides</w:t>
+      </w:r>
+      <w:r>
+        <w:t xml:space="preserve"> </w:t>
+      </w:r>
+      <w:r>
+        <w:t xml:space="preserve">-</w:t>
+      </w:r>
+      <w:r>
+        <w:t xml:space="preserve"> </w:t>
+      </w:r>
+      <w:r>
+        <w:rPr>
+          <w:rStyle w:val="VerbatimChar"/>
+        </w:rPr>
+        <w:t xml:space="preserve">adr:execute</w:t>
+      </w:r>
+      <w:r>
+        <w:t xml:space="preserve">: Trigger orchestration and force refire jobs</w:t>
+      </w:r>
+    </w:p>
+    <w:p>
+      <w:pPr>
+        <w:pStyle w:val="BodyText"/>
+      </w:pPr>
+      <w:r>
+        <w:t xml:space="preserve">For detailed technical documentation, see:</w:t>
+      </w:r>
+      <w:r>
+        <w:t xml:space="preserve"> </w:t>
+      </w:r>
+      <w:r>
+        <w:t xml:space="preserve">-</w:t>
+      </w:r>
+      <w:r>
+        <w:t xml:space="preserve"> </w:t>
+      </w:r>
+      <w:hyperlink r:id="rId33">
+        <w:r>
+          <w:rPr>
+            <w:rStyle w:val="Hyperlink"/>
+          </w:rPr>
+          <w:t xml:space="preserve">Core README - ADR Domain Model</w:t>
+        </w:r>
+      </w:hyperlink>
+      <w:r>
+        <w:t xml:space="preserve"> </w:t>
+      </w:r>
+      <w:r>
+        <w:t xml:space="preserve">-</w:t>
+      </w:r>
+      <w:r>
+        <w:t xml:space="preserve"> </w:t>
+      </w:r>
+      <w:hyperlink r:id="rId34">
+        <w:r>
+          <w:rPr>
+            <w:rStyle w:val="Hyperlink"/>
+          </w:rPr>
+          <w:t xml:space="preserve">API README - ADR API Endpoints</w:t>
+        </w:r>
+      </w:hyperlink>
+      <w:r>
+        <w:t xml:space="preserve"> </w:t>
+      </w:r>
+      <w:r>
+        <w:t xml:space="preserve">-</w:t>
+      </w:r>
+      <w:r>
+        <w:t xml:space="preserve"> </w:t>
+      </w:r>
+      <w:hyperlink r:id="rId35">
+        <w:r>
+          <w:rPr>
+            <w:rStyle w:val="Hyperlink"/>
+          </w:rPr>
+          <w:t xml:space="preserve">UI README - ADR UI Pages</w:t>
+        </w:r>
+      </w:hyperlink>
+      <w:r>
+        <w:t xml:space="preserve"> </w:t>
+      </w:r>
+      <w:r>
+        <w:t xml:space="preserve">-</w:t>
+      </w:r>
+      <w:r>
+        <w:t xml:space="preserve"> </w:t>
+      </w:r>
+      <w:hyperlink r:id="rId36">
+        <w:r>
+          <w:rPr>
+            <w:rStyle w:val="Hyperlink"/>
+          </w:rPr>
+          <w:t xml:space="preserve">ADR Diagrams</w:t>
+        </w:r>
+      </w:hyperlink>
+      <w:r>
+        <w:t xml:space="preserve"> </w:t>
+      </w:r>
+      <w:r>
+        <w:t xml:space="preserve">- ER diagram, workflow, and sequence diagrams</w:t>
+      </w:r>
+    </w:p>
+    <w:p>
+      <w:pPr>
+        <w:pStyle w:val="Heading3"/>
+      </w:pPr>
+      <w:bookmarkStart w:id="37" w:name="adr-enhancements-january-2026"/>
+      <w:r>
+        <w:t xml:space="preserve">ADR Enhancements (January 2026)</w:t>
+      </w:r>
+      <w:bookmarkEnd w:id="37"/>
+    </w:p>
+    <w:p>
+      <w:pPr>
+        <w:pStyle w:val="FirstParagraph"/>
+      </w:pPr>
+      <w:r>
+        <w:rPr>
+          <w:b/>
+        </w:rPr>
+        <w:t xml:space="preserve">Vendor Code Refactoring:</w:t>
+      </w:r>
+      <w:r>
+        <w:t xml:space="preserve"> </w:t>
+      </w:r>
+      <w:r>
+        <w:t xml:space="preserve">-</w:t>
+      </w:r>
+      <w:r>
+        <w:t xml:space="preserve"> </w:t>
+      </w:r>
+      <w:r>
+        <w:rPr>
+          <w:b/>
+        </w:rPr>
+        <w:t xml:space="preserve">PrimaryVendorCode/MasterVendorCode</w:t>
+      </w:r>
+      <w:r>
+        <w:t xml:space="preserve">: Renamed</w:t>
+      </w:r>
+      <w:r>
+        <w:t xml:space="preserve"> </w:t>
+      </w:r>
+      <w:r>
+        <w:rPr>
+          <w:rStyle w:val="VerbatimChar"/>
+        </w:rPr>
+        <w:t xml:space="preserve">VendorCode</w:t>
+      </w:r>
+      <w:r>
+        <w:t xml:space="preserve"> </w:t>
+      </w:r>
+      <w:r>
+        <w:t xml:space="preserve">to</w:t>
+      </w:r>
+      <w:r>
+        <w:t xml:space="preserve"> </w:t>
+      </w:r>
+      <w:r>
+        <w:rPr>
+          <w:rStyle w:val="VerbatimChar"/>
+        </w:rPr>
+        <w:t xml:space="preserve">PrimaryVendorCode</w:t>
+      </w:r>
+      <w:r>
+        <w:t xml:space="preserve"> </w:t>
+      </w:r>
+      <w:r>
+        <w:t xml:space="preserve">throughout the system to align with the VendorCred database schema. Added</w:t>
+      </w:r>
+      <w:r>
+        <w:t xml:space="preserve"> </w:t>
+      </w:r>
+      <w:r>
+        <w:rPr>
+          <w:rStyle w:val="VerbatimChar"/>
+        </w:rPr>
+        <w:t xml:space="preserve">MasterVendorCode</w:t>
+      </w:r>
+      <w:r>
+        <w:t xml:space="preserve"> </w:t>
+      </w:r>
+      <w:r>
+        <w:t xml:space="preserve">field to support vendor hierarchy (Master vendors can have multiple Primary vendors underneath).</w:t>
+      </w:r>
+      <w:r>
+        <w:t xml:space="preserve"> </w:t>
+      </w:r>
+      <w:r>
+        <w:t xml:space="preserve">-</w:t>
+      </w:r>
+      <w:r>
+        <w:t xml:space="preserve"> </w:t>
+      </w:r>
+      <w:r>
+        <w:rPr>
+          <w:b/>
+        </w:rPr>
+        <w:t xml:space="preserve">Filter Updates</w:t>
+      </w:r>
+      <w:r>
+        <w:t xml:space="preserve">: All ADR pages (Accounts, Jobs, Account Rules) now support filtering by both Primary and Master Vendor Codes.</w:t>
+      </w:r>
+    </w:p>
+    <w:p>
+      <w:pPr>
+        <w:pStyle w:val="BodyText"/>
+      </w:pPr>
+      <w:r>
+        <w:rPr>
+          <w:b/>
+        </w:rPr>
+        <w:t xml:space="preserve">Test Mode:</w:t>
+      </w:r>
+      <w:r>
+        <w:t xml:space="preserve"> </w:t>
+      </w:r>
+      <w:r>
+        <w:t xml:space="preserve">-</w:t>
+      </w:r>
+      <w:r>
+        <w:t xml:space="preserve"> </w:t>
+      </w:r>
+      <w:r>
+        <w:rPr>
+          <w:b/>
+        </w:rPr>
+        <w:t xml:space="preserve">Test Mode Settings</w:t>
+      </w:r>
+      <w:r>
+        <w:t xml:space="preserve">: New configuration options in Admin &gt; ADR Configuration to limit ADR requests during testing phases:</w:t>
+      </w:r>
+      <w:r>
+        <w:t xml:space="preserve"> </w:t>
+      </w:r>
+      <w:r>
+        <w:t xml:space="preserve">-</w:t>
+      </w:r>
+      <w:r>
+        <w:t xml:space="preserve"> </w:t>
+      </w:r>
+      <w:r>
+        <w:rPr>
+          <w:rStyle w:val="VerbatimChar"/>
+        </w:rPr>
+        <w:t xml:space="preserve">TestModeEnabled</w:t>
+      </w:r>
+      <w:r>
+        <w:t xml:space="preserve">: Toggle to enable/disable test mode</w:t>
+      </w:r>
+      <w:r>
+        <w:t xml:space="preserve"> </w:t>
+      </w:r>
+      <w:r>
+        <w:t xml:space="preserve">-</w:t>
+      </w:r>
+      <w:r>
+        <w:t xml:space="preserve"> </w:t>
+      </w:r>
+      <w:r>
+        <w:rPr>
+          <w:rStyle w:val="VerbatimChar"/>
+        </w:rPr>
+        <w:t xml:space="preserve">TestModeMaxScrapingJobs</w:t>
+      </w:r>
+      <w:r>
+        <w:t xml:space="preserve">: Maximum ADR requests per orchestration run (default: 50)</w:t>
+      </w:r>
+      <w:r>
+        <w:t xml:space="preserve"> </w:t>
+      </w:r>
+      <w:r>
+        <w:t xml:space="preserve">-</w:t>
+      </w:r>
+      <w:r>
+        <w:t xml:space="preserve"> </w:t>
+      </w:r>
+      <w:r>
+        <w:rPr>
+          <w:rStyle w:val="VerbatimChar"/>
+        </w:rPr>
+        <w:t xml:space="preserve">TestModeMaxCredentialChecks</w:t>
+      </w:r>
+      <w:r>
+        <w:t xml:space="preserve">: Maximum credential checks per run (default: 50)</w:t>
+      </w:r>
+      <w:r>
+        <w:t xml:space="preserve"> </w:t>
+      </w:r>
+      <w:r>
+        <w:t xml:space="preserve">-</w:t>
+      </w:r>
+      <w:r>
+        <w:t xml:space="preserve"> </w:t>
+      </w:r>
+      <w:r>
+        <w:rPr>
+          <w:b/>
+        </w:rPr>
+        <w:t xml:space="preserve">Warning Banners</w:t>
+      </w:r>
+      <w:r>
+        <w:t xml:space="preserve">: When test mode is enabled, warning banners appear on Monitor, Jobs, and Accounts pages to alert users that limits are in effect.</w:t>
+      </w:r>
+    </w:p>
+    <w:p>
+      <w:pPr>
+        <w:pStyle w:val="BodyText"/>
+      </w:pPr>
+      <w:r>
+        <w:rPr>
+          <w:b/>
+        </w:rPr>
+        <w:t xml:space="preserve">Email Notifications:</w:t>
+      </w:r>
+      <w:r>
+        <w:t xml:space="preserve"> </w:t>
+      </w:r>
+      <w:r>
+        <w:t xml:space="preserve">-</w:t>
+      </w:r>
+      <w:r>
+        <w:t xml:space="preserve"> </w:t>
+      </w:r>
+      <w:r>
+        <w:rPr>
+          <w:b/>
+        </w:rPr>
+        <w:t xml:space="preserve">500 Error Notifications</w:t>
+      </w:r>
+      <w:r>
+        <w:t xml:space="preserve">: Global exception handler now sends email notifications for all unhandled 500 errors with stack trace attachments. Recipients: configurable via Admin UI.</w:t>
+      </w:r>
+      <w:r>
+        <w:t xml:space="preserve"> </w:t>
+      </w:r>
+      <w:r>
+        <w:t xml:space="preserve">-</w:t>
+      </w:r>
+      <w:r>
+        <w:t xml:space="preserve"> </w:t>
+      </w:r>
+      <w:r>
+        <w:rPr>
+          <w:b/>
+        </w:rPr>
+        <w:t xml:space="preserve">Orchestration Summary Notifications</w:t>
+      </w:r>
+      <w:r>
+        <w:t xml:space="preserve">: Single consolidated email sent at the end of each orchestration run summarizing all failures across all phases. Includes stats table and detailed error list attachment.</w:t>
+      </w:r>
+      <w:r>
+        <w:t xml:space="preserve"> </w:t>
+      </w:r>
+      <w:r>
+        <w:t xml:space="preserve">-</w:t>
+      </w:r>
+      <w:r>
+        <w:t xml:space="preserve"> </w:t>
+      </w:r>
+      <w:r>
+        <w:rPr>
+          <w:b/>
+        </w:rPr>
+        <w:t xml:space="preserve">Database-Configurable Recipients</w:t>
+      </w:r>
+      <w:r>
+        <w:t xml:space="preserve">: Notification recipients are now stored in</w:t>
+      </w:r>
+      <w:r>
+        <w:t xml:space="preserve"> </w:t>
+      </w:r>
+      <w:r>
+        <w:rPr>
+          <w:rStyle w:val="VerbatimChar"/>
+        </w:rPr>
+        <w:t xml:space="preserve">AdrConfiguration</w:t>
+      </w:r>
+      <w:r>
+        <w:t xml:space="preserve"> </w:t>
+      </w:r>
+      <w:r>
+        <w:t xml:space="preserve">table and managed through Admin &gt; ADR Configuration page (no code changes needed to update recipients).</w:t>
+      </w:r>
+      <w:r>
+        <w:t xml:space="preserve"> </w:t>
+      </w:r>
+      <w:r>
+        <w:t xml:space="preserve">-</w:t>
+      </w:r>
+      <w:r>
+        <w:t xml:space="preserve"> </w:t>
+      </w:r>
+      <w:r>
+        <w:rPr>
+          <w:b/>
+        </w:rPr>
+        <w:t xml:space="preserve">Separate Recipient Lists</w:t>
+      </w:r>
+      <w:r>
+        <w:t xml:space="preserve">: 500 error notifications and orchestration notifications have separate recipient configurations.</w:t>
+      </w:r>
+    </w:p>
+    <w:p>
+      <w:pPr>
+        <w:pStyle w:val="BodyText"/>
+      </w:pPr>
+      <w:r>
+        <w:rPr>
+          <w:b/>
+        </w:rPr>
+        <w:t xml:space="preserve">ADR Account Rules:</w:t>
+      </w:r>
+      <w:r>
+        <w:t xml:space="preserve"> </w:t>
+      </w:r>
+      <w:r>
+        <w:t xml:space="preserve">-</w:t>
+      </w:r>
+      <w:r>
+        <w:t xml:space="preserve"> </w:t>
+      </w:r>
+      <w:r>
+        <w:rPr>
+          <w:b/>
+        </w:rPr>
+        <w:t xml:space="preserve">Account-Level Scheduling Rules</w:t>
+      </w:r>
+      <w:r>
+        <w:t xml:space="preserve">: New</w:t>
+      </w:r>
+      <w:r>
+        <w:t xml:space="preserve"> </w:t>
+      </w:r>
+      <w:r>
+        <w:rPr>
+          <w:rStyle w:val="VerbatimChar"/>
+        </w:rPr>
+        <w:t xml:space="preserve">AdrAccountRule</w:t>
+      </w:r>
+      <w:r>
+        <w:t xml:space="preserve"> </w:t>
+      </w:r>
+      <w:r>
+        <w:t xml:space="preserve">entity allows defining custom scheduling rules per account and job type (credential check vs download).</w:t>
+      </w:r>
+      <w:r>
+        <w:t xml:space="preserve"> </w:t>
+      </w:r>
+      <w:r>
+        <w:t xml:space="preserve">-</w:t>
+      </w:r>
+      <w:r>
+        <w:t xml:space="preserve"> </w:t>
+      </w:r>
+      <w:r>
+        <w:rPr>
+          <w:b/>
+        </w:rPr>
+        <w:t xml:space="preserve">Rules UI Page</w:t>
+      </w:r>
+      <w:r>
+        <w:t xml:space="preserve">: New</w:t>
+      </w:r>
+      <w:r>
+        <w:t xml:space="preserve"> </w:t>
+      </w:r>
+      <w:r>
+        <w:rPr>
+          <w:rStyle w:val="VerbatimChar"/>
+        </w:rPr>
+        <w:t xml:space="preserve">/adr/rules</w:t>
+      </w:r>
+      <w:r>
+        <w:t xml:space="preserve"> </w:t>
+      </w:r>
+      <w:r>
+        <w:t xml:space="preserve">page under the ADR menu for managing account-level scheduling rules.</w:t>
+      </w:r>
+      <w:r>
+        <w:t xml:space="preserve"> </w:t>
+      </w:r>
+      <w:r>
+        <w:t xml:space="preserve">-</w:t>
+      </w:r>
+      <w:r>
+        <w:t xml:space="preserve"> </w:t>
+      </w:r>
+      <w:r>
+        <w:rPr>
+          <w:b/>
+        </w:rPr>
+        <w:t xml:space="preserve">Rule Evaluation</w:t>
+      </w:r>
+      <w:r>
+        <w:t xml:space="preserve">: Orchestration now evaluates account rules when creating jobs, allowing fine-grained control over when specific accounts are processed.</w:t>
+      </w:r>
+    </w:p>
+    <w:p>
+      <w:pPr>
+        <w:pStyle w:val="BodyText"/>
+      </w:pPr>
+      <w:r>
+        <w:rPr>
+          <w:b/>
+        </w:rPr>
+        <w:t xml:space="preserve">Blacklist Functionality:</w:t>
+      </w:r>
+      <w:r>
+        <w:t xml:space="preserve"> </w:t>
+      </w:r>
+      <w:r>
+        <w:t xml:space="preserve">-</w:t>
+      </w:r>
+      <w:r>
+        <w:t xml:space="preserve"> </w:t>
+      </w:r>
+      <w:r>
+        <w:rPr>
+          <w:b/>
+        </w:rPr>
+        <w:t xml:space="preserve">AdrAccountBlacklist Entity</w:t>
+      </w:r>
+      <w:r>
+        <w:t xml:space="preserve">: New entity for excluding specific vendors, accounts, or credentials from ADR processing.</w:t>
+      </w:r>
+      <w:r>
+        <w:t xml:space="preserve"> </w:t>
+      </w:r>
+      <w:r>
+        <w:t xml:space="preserve">-</w:t>
+      </w:r>
+      <w:r>
+        <w:t xml:space="preserve"> </w:t>
+      </w:r>
+      <w:r>
+        <w:rPr>
+          <w:b/>
+        </w:rPr>
+        <w:t xml:space="preserve">Flexible Exclusions</w:t>
+      </w:r>
+      <w:r>
+        <w:t xml:space="preserve">: Support for vendor-level, account-level, and credential-level blocking with optional date ranges.</w:t>
+      </w:r>
+      <w:r>
+        <w:t xml:space="preserve"> </w:t>
+      </w:r>
+      <w:r>
+        <w:t xml:space="preserve">-</w:t>
+      </w:r>
+      <w:r>
+        <w:t xml:space="preserve"> </w:t>
+      </w:r>
+      <w:r>
+        <w:rPr>
+          <w:b/>
+        </w:rPr>
+        <w:t xml:space="preserve">Exclusion Types</w:t>
+      </w:r>
+      <w:r>
+        <w:t xml:space="preserve">: Can exclude from all job types, credential checks only, or downloads only.</w:t>
+      </w:r>
+    </w:p>
+    <w:p>
+      <w:pPr>
+        <w:pStyle w:val="BodyText"/>
+      </w:pPr>
+      <w:r>
+        <w:rPr>
+          <w:b/>
+        </w:rPr>
+        <w:t xml:space="preserve">Logging &amp; Diagnostics:</w:t>
+      </w:r>
+      <w:r>
+        <w:t xml:space="preserve"> </w:t>
+      </w:r>
+      <w:r>
+        <w:t xml:space="preserve">-</w:t>
+      </w:r>
+      <w:r>
+        <w:t xml:space="preserve"> </w:t>
+      </w:r>
+      <w:r>
+        <w:rPr>
+          <w:b/>
+        </w:rPr>
+        <w:t xml:space="preserve">Serilog File Logging</w:t>
+      </w:r>
+      <w:r>
+        <w:t xml:space="preserve">: Added file-based logging to UI project with environment-aware paths for Azure App Service.</w:t>
+      </w:r>
+      <w:r>
+        <w:t xml:space="preserve"> </w:t>
+      </w:r>
+      <w:r>
+        <w:t xml:space="preserve">-</w:t>
+      </w:r>
+      <w:r>
+        <w:t xml:space="preserve"> </w:t>
+      </w:r>
+      <w:r>
+        <w:rPr>
+          <w:b/>
+        </w:rPr>
+        <w:t xml:space="preserve">Server-Side Log Search</w:t>
+      </w:r>
+      <w:r>
+        <w:t xml:space="preserve">: New log viewer in Admin section with search capability and file locking handling for active logs.</w:t>
+      </w:r>
+      <w:r>
+        <w:t xml:space="preserve"> </w:t>
+      </w:r>
+      <w:r>
+        <w:t xml:space="preserve">-</w:t>
+      </w:r>
+      <w:r>
+        <w:t xml:space="preserve"> </w:t>
+      </w:r>
+      <w:r>
+        <w:rPr>
+          <w:b/>
+        </w:rPr>
+        <w:t xml:space="preserve">Health Endpoint</w:t>
+      </w:r>
+      <w:r>
+        <w:t xml:space="preserve">: Added</w:t>
+      </w:r>
+      <w:r>
+        <w:t xml:space="preserve"> </w:t>
+      </w:r>
+      <w:r>
+        <w:rPr>
+          <w:rStyle w:val="VerbatimChar"/>
+        </w:rPr>
+        <w:t xml:space="preserve">/health</w:t>
+      </w:r>
+      <w:r>
+        <w:t xml:space="preserve"> </w:t>
+      </w:r>
+      <w:r>
+        <w:t xml:space="preserve">endpoint to eliminate Azure health probe 404 errors.</w:t>
+      </w:r>
+    </w:p>
+    <w:p>
+      <w:pPr>
+        <w:pStyle w:val="BodyText"/>
+      </w:pPr>
+      <w:r>
+        <w:rPr>
+          <w:b/>
+        </w:rPr>
+        <w:t xml:space="preserve">Performance &amp; Reliability:</w:t>
+      </w:r>
+      <w:r>
+        <w:t xml:space="preserve"> </w:t>
+      </w:r>
+      <w:r>
+        <w:t xml:space="preserve">-</w:t>
+      </w:r>
+      <w:r>
+        <w:t xml:space="preserve"> </w:t>
+      </w:r>
+      <w:r>
+        <w:rPr>
+          <w:b/>
+        </w:rPr>
+        <w:t xml:space="preserve">Optimized Status Checks</w:t>
+      </w:r>
+      <w:r>
+        <w:t xml:space="preserve">: Pre-loaded account rules during status check phase for better performance with large datasets.</w:t>
+      </w:r>
+      <w:r>
+        <w:t xml:space="preserve"> </w:t>
+      </w:r>
+      <w:r>
+        <w:t xml:space="preserve">-</w:t>
+      </w:r>
+      <w:r>
+        <w:t xml:space="preserve"> </w:t>
+      </w:r>
+      <w:r>
+        <w:rPr>
+          <w:b/>
+        </w:rPr>
+        <w:t xml:space="preserve">Auto-Refresh Indicator</w:t>
+      </w:r>
+      <w:r>
+        <w:t xml:space="preserve">: ADR Monitor page now shows stale data warning when auto-refresh hasn’t updated recently.</w:t>
+      </w:r>
+      <w:r>
+        <w:t xml:space="preserve"> </w:t>
+      </w:r>
+      <w:r>
+        <w:t xml:space="preserve">-</w:t>
+      </w:r>
+      <w:r>
+        <w:t xml:space="preserve"> </w:t>
+      </w:r>
+      <w:r>
+        <w:rPr>
+          <w:b/>
+        </w:rPr>
+        <w:t xml:space="preserve">Duplicate Orchestration Prevention</w:t>
+      </w:r>
+      <w:r>
+        <w:t xml:space="preserve">: Fixed issue where multiple orchestrations could be triggered simultaneously.</w:t>
+      </w:r>
+    </w:p>
+    <w:p>
+      <w:pPr>
         <w:pStyle w:val="Heading2"/>
       </w:pPr>
-      <w:bookmarkStart w:id="32" w:name="architecture-overview"/>
+      <w:bookmarkStart w:id="38" w:name="architecture-overview"/>
       <w:r>
         <w:t xml:space="preserve">Architecture Overview</w:t>
       </w:r>
-      <w:bookmarkEnd w:id="32"/>
+      <w:bookmarkEnd w:id="38"/>
     </w:p>
     <w:p>
       <w:pPr>
@@ -1593,11 +2685,11 @@
       <w:pPr>
         <w:pStyle w:val="Heading2"/>
       </w:pPr>
-      <w:bookmarkStart w:id="33" w:name="end-to-end-process-flow"/>
+      <w:bookmarkStart w:id="39" w:name="end-to-end-process-flow"/>
       <w:r>
         <w:t xml:space="preserve">End-to-End Process Flow</w:t>
       </w:r>
-      <w:bookmarkEnd w:id="33"/>
+      <w:bookmarkEnd w:id="39"/>
     </w:p>
     <w:p>
       <w:pPr>
@@ -1787,7 +2879,7 @@
         <w:rPr>
           <w:rStyle w:val="VerbatimChar"/>
         </w:rPr>
-        <w:t xml:space="preserve">    Infra-&gt;&gt;DB: INSERT INTO Schedules</w:t>
+        <w:t xml:space="preserve">    Infra-&gt;&gt;DB: INSERT INTO Schedule</w:t>
       </w:r>
       <w:r>
         <w:br/>
@@ -1877,7 +2969,7 @@
         <w:rPr>
           <w:rStyle w:val="VerbatimChar"/>
         </w:rPr>
-        <w:t xml:space="preserve">    Infra-&gt;&gt;DB: SELECT * FROM Schedules WHERE Id = @id</w:t>
+        <w:t xml:space="preserve">    Infra-&gt;&gt;DB: SELECT * FROM Schedule WHERE ScheduleId = @id</w:t>
       </w:r>
       <w:r>
         <w:br/>
@@ -1940,7 +3032,7 @@
         <w:rPr>
           <w:rStyle w:val="VerbatimChar"/>
         </w:rPr>
-        <w:t xml:space="preserve">    Infra-&gt;&gt;DB: INSERT INTO JobExecutions (Status=Running)</w:t>
+        <w:t xml:space="preserve">    Infra-&gt;&gt;DB: INSERT INTO JobExecution (Status=Running)</w:t>
       </w:r>
       <w:r>
         <w:br/>
@@ -1976,7 +3068,7 @@
         <w:rPr>
           <w:rStyle w:val="VerbatimChar"/>
         </w:rPr>
-        <w:t xml:space="preserve">        Infra-&gt;&gt;DB: UPDATE JobExecutions SET Status='Completed'</w:t>
+        <w:t xml:space="preserve">        Infra-&gt;&gt;DB: UPDATE JobExecution SET Status='Completed'</w:t>
       </w:r>
       <w:r>
         <w:br/>
@@ -2012,7 +3104,7 @@
         <w:rPr>
           <w:rStyle w:val="VerbatimChar"/>
         </w:rPr>
-        <w:t xml:space="preserve">        Infra-&gt;&gt;DB: UPDATE JobExecutions SET Status='Failed'</w:t>
+        <w:t xml:space="preserve">        Infra-&gt;&gt;DB: UPDATE JobExecution SET Status='Failed'</w:t>
       </w:r>
       <w:r>
         <w:br/>
@@ -2084,7 +3176,7 @@
         <w:rPr>
           <w:rStyle w:val="VerbatimChar"/>
         </w:rPr>
-        <w:t xml:space="preserve">    Infra-&gt;&gt;DB: UPDATE Schedules SET NextRunTime=@time</w:t>
+        <w:t xml:space="preserve">    Infra-&gt;&gt;DB: UPDATE Schedule SET NextRunDateTime=@time</w:t>
       </w:r>
       <w:r>
         <w:br/>
@@ -2129,7 +3221,7 @@
         <w:rPr>
           <w:rStyle w:val="VerbatimChar"/>
         </w:rPr>
-        <w:t xml:space="preserve">    Infra-&gt;&gt;DB: SELECT * FROM JobExecutions WHERE ScheduleId = @id</w:t>
+        <w:t xml:space="preserve">    Infra-&gt;&gt;DB: SELECT * FROM JobExecution WHERE ScheduleId = @id</w:t>
       </w:r>
       <w:r>
         <w:br/>
@@ -2172,21 +3264,21 @@
       <w:pPr>
         <w:pStyle w:val="Heading2"/>
       </w:pPr>
-      <w:bookmarkStart w:id="34" w:name="getting-started"/>
+      <w:bookmarkStart w:id="40" w:name="getting-started"/>
       <w:r>
         <w:t xml:space="preserve">Getting Started</w:t>
       </w:r>
-      <w:bookmarkEnd w:id="34"/>
+      <w:bookmarkEnd w:id="40"/>
     </w:p>
     <w:p>
       <w:pPr>
         <w:pStyle w:val="Heading3"/>
       </w:pPr>
-      <w:bookmarkStart w:id="35" w:name="prerequisites"/>
+      <w:bookmarkStart w:id="41" w:name="prerequisites"/>
       <w:r>
         <w:t xml:space="preserve">Prerequisites</w:t>
       </w:r>
-      <w:bookmarkEnd w:id="35"/>
+      <w:bookmarkEnd w:id="41"/>
     </w:p>
     <w:p>
       <w:pPr>
@@ -2240,11 +3332,11 @@
       <w:pPr>
         <w:pStyle w:val="Heading3"/>
       </w:pPr>
-      <w:bookmarkStart w:id="36" w:name="setup-instructions"/>
+      <w:bookmarkStart w:id="42" w:name="setup-instructions"/>
       <w:r>
         <w:t xml:space="preserve">Setup Instructions</w:t>
       </w:r>
-      <w:bookmarkEnd w:id="36"/>
+      <w:bookmarkEnd w:id="42"/>
     </w:p>
     <w:p>
       <w:pPr>
@@ -3402,18 +4494,18 @@
       <w:pPr>
         <w:pStyle w:val="Heading2"/>
       </w:pPr>
-      <w:bookmarkStart w:id="37" w:name="project-structure"/>
+      <w:bookmarkStart w:id="43" w:name="project-structure"/>
       <w:r>
         <w:t xml:space="preserve">Project Structure</w:t>
       </w:r>
-      <w:bookmarkEnd w:id="37"/>
+      <w:bookmarkEnd w:id="43"/>
     </w:p>
     <w:p>
       <w:pPr>
         <w:pStyle w:val="Heading3"/>
       </w:pPr>
-      <w:bookmarkStart w:id="39" w:name="schedulerplatform.core"/>
-      <w:hyperlink r:id="rId38">
+      <w:bookmarkStart w:id="45" w:name="schedulerplatform.core"/>
+      <w:hyperlink r:id="rId44">
         <w:r>
           <w:rPr>
             <w:rStyle w:val="Hyperlink"/>
@@ -3421,7 +4513,7 @@
           <w:t xml:space="preserve">SchedulerPlatform.Core</w:t>
         </w:r>
       </w:hyperlink>
-      <w:bookmarkEnd w:id="39"/>
+      <w:bookmarkEnd w:id="45"/>
     </w:p>
     <w:p>
       <w:pPr>
@@ -3465,8 +4557,8 @@
       <w:pPr>
         <w:pStyle w:val="Heading3"/>
       </w:pPr>
-      <w:bookmarkStart w:id="41" w:name="schedulerplatform.infrastructure"/>
-      <w:hyperlink r:id="rId40">
+      <w:bookmarkStart w:id="47" w:name="schedulerplatform.infrastructure"/>
+      <w:hyperlink r:id="rId46">
         <w:r>
           <w:rPr>
             <w:rStyle w:val="Hyperlink"/>
@@ -3474,7 +4566,7 @@
           <w:t xml:space="preserve">SchedulerPlatform.Infrastructure</w:t>
         </w:r>
       </w:hyperlink>
-      <w:bookmarkEnd w:id="41"/>
+      <w:bookmarkEnd w:id="47"/>
     </w:p>
     <w:p>
       <w:pPr>
@@ -3527,8 +4619,8 @@
       <w:pPr>
         <w:pStyle w:val="Heading3"/>
       </w:pPr>
-      <w:bookmarkStart w:id="43" w:name="schedulerplatform.jobs"/>
-      <w:hyperlink r:id="rId42">
+      <w:bookmarkStart w:id="49" w:name="schedulerplatform.jobs"/>
+      <w:hyperlink r:id="rId48">
         <w:r>
           <w:rPr>
             <w:rStyle w:val="Hyperlink"/>
@@ -3536,7 +4628,7 @@
           <w:t xml:space="preserve">SchedulerPlatform.Jobs</w:t>
         </w:r>
       </w:hyperlink>
-      <w:bookmarkEnd w:id="43"/>
+      <w:bookmarkEnd w:id="49"/>
     </w:p>
     <w:p>
       <w:pPr>
@@ -3583,8 +4675,8 @@
       <w:pPr>
         <w:pStyle w:val="Heading3"/>
       </w:pPr>
-      <w:bookmarkStart w:id="45" w:name="schedulerplatform.api"/>
-      <w:hyperlink r:id="rId44">
+      <w:bookmarkStart w:id="51" w:name="schedulerplatform.api"/>
+      <w:hyperlink r:id="rId50">
         <w:r>
           <w:rPr>
             <w:rStyle w:val="Hyperlink"/>
@@ -3592,7 +4684,7 @@
           <w:t xml:space="preserve">SchedulerPlatform.API</w:t>
         </w:r>
       </w:hyperlink>
-      <w:bookmarkEnd w:id="45"/>
+      <w:bookmarkEnd w:id="51"/>
     </w:p>
     <w:p>
       <w:pPr>
@@ -3645,8 +4737,8 @@
       <w:pPr>
         <w:pStyle w:val="Heading3"/>
       </w:pPr>
-      <w:bookmarkStart w:id="47" w:name="schedulerplatform.identityserver"/>
-      <w:hyperlink r:id="rId46">
+      <w:bookmarkStart w:id="53" w:name="schedulerplatform.identityserver"/>
+      <w:hyperlink r:id="rId52">
         <w:r>
           <w:rPr>
             <w:rStyle w:val="Hyperlink"/>
@@ -3654,7 +4746,7 @@
           <w:t xml:space="preserve">SchedulerPlatform.IdentityServer</w:t>
         </w:r>
       </w:hyperlink>
-      <w:bookmarkEnd w:id="47"/>
+      <w:bookmarkEnd w:id="53"/>
     </w:p>
     <w:p>
       <w:pPr>
@@ -3707,8 +4799,8 @@
       <w:pPr>
         <w:pStyle w:val="Heading3"/>
       </w:pPr>
-      <w:bookmarkStart w:id="49" w:name="schedulerplatform.ui"/>
-      <w:hyperlink r:id="rId48">
+      <w:bookmarkStart w:id="55" w:name="schedulerplatform.ui"/>
+      <w:hyperlink r:id="rId54">
         <w:r>
           <w:rPr>
             <w:rStyle w:val="Hyperlink"/>
@@ -3716,7 +4808,7 @@
           <w:t xml:space="preserve">SchedulerPlatform.UI</w:t>
         </w:r>
       </w:hyperlink>
-      <w:bookmarkEnd w:id="49"/>
+      <w:bookmarkEnd w:id="55"/>
     </w:p>
     <w:p>
       <w:pPr>
@@ -3763,11 +4855,11 @@
       <w:pPr>
         <w:pStyle w:val="Heading3"/>
       </w:pPr>
-      <w:bookmarkStart w:id="50" w:name="schedulerplatform.logcleanup"/>
+      <w:bookmarkStart w:id="56" w:name="schedulerplatform.logcleanup"/>
       <w:r>
         <w:t xml:space="preserve">SchedulerPlatform.LogCleanup</w:t>
       </w:r>
-      <w:bookmarkEnd w:id="50"/>
+      <w:bookmarkEnd w:id="56"/>
     </w:p>
     <w:p>
       <w:pPr>
@@ -3808,11 +4900,11 @@
       <w:pPr>
         <w:pStyle w:val="Heading3"/>
       </w:pPr>
-      <w:bookmarkStart w:id="51" w:name="schedulerplatform.schedulesync"/>
+      <w:bookmarkStart w:id="57" w:name="schedulerplatform.schedulesync"/>
       <w:r>
         <w:t xml:space="preserve">SchedulerPlatform.ScheduleSync</w:t>
       </w:r>
-      <w:bookmarkEnd w:id="51"/>
+      <w:bookmarkEnd w:id="57"/>
     </w:p>
     <w:p>
       <w:pPr>
@@ -3853,11 +4945,11 @@
       <w:pPr>
         <w:pStyle w:val="Heading2"/>
       </w:pPr>
-      <w:bookmarkStart w:id="52" w:name="technology-stack"/>
+      <w:bookmarkStart w:id="58" w:name="technology-stack"/>
       <w:r>
         <w:t xml:space="preserve">Technology Stack</w:t>
       </w:r>
-      <w:bookmarkEnd w:id="52"/>
+      <w:bookmarkEnd w:id="58"/>
     </w:p>
     <w:tbl>
       <w:tblPr>
@@ -4347,11 +5439,11 @@
       <w:pPr>
         <w:pStyle w:val="Heading2"/>
       </w:pPr>
-      <w:bookmarkStart w:id="53" w:name="how-to-implement-new-scheduled-processes"/>
+      <w:bookmarkStart w:id="59" w:name="how-to-implement-new-scheduled-processes"/>
       <w:r>
         <w:t xml:space="preserve">How to Implement New Scheduled Processes</w:t>
       </w:r>
-      <w:bookmarkEnd w:id="53"/>
+      <w:bookmarkEnd w:id="59"/>
     </w:p>
     <w:p>
       <w:pPr>
@@ -4365,11 +5457,11 @@
       <w:pPr>
         <w:pStyle w:val="Heading3"/>
       </w:pPr>
-      <w:bookmarkStart w:id="54" w:name="overview-of-job-types"/>
+      <w:bookmarkStart w:id="60" w:name="overview-of-job-types"/>
       <w:r>
         <w:t xml:space="preserve">Overview of Job Types</w:t>
       </w:r>
-      <w:bookmarkEnd w:id="54"/>
+      <w:bookmarkEnd w:id="60"/>
     </w:p>
     <w:p>
       <w:pPr>
@@ -4437,11 +5529,11 @@
       <w:pPr>
         <w:pStyle w:val="Heading3"/>
       </w:pPr>
-      <w:bookmarkStart w:id="55" w:name="example-1-process-job-run-executable"/>
+      <w:bookmarkStart w:id="61" w:name="example-1-process-job-run-executable"/>
       <w:r>
         <w:t xml:space="preserve">Example 1: Process Job (Run Executable)</w:t>
       </w:r>
-      <w:bookmarkEnd w:id="55"/>
+      <w:bookmarkEnd w:id="61"/>
     </w:p>
     <w:p>
       <w:pPr>
@@ -5855,11 +6947,11 @@
       <w:pPr>
         <w:pStyle w:val="Heading3"/>
       </w:pPr>
-      <w:bookmarkStart w:id="56" w:name="example-2-stored-procedure-job"/>
+      <w:bookmarkStart w:id="62" w:name="example-2-stored-procedure-job"/>
       <w:r>
         <w:t xml:space="preserve">Example 2: Stored Procedure Job</w:t>
       </w:r>
-      <w:bookmarkEnd w:id="56"/>
+      <w:bookmarkEnd w:id="62"/>
     </w:p>
     <w:p>
       <w:pPr>
@@ -8312,11 +9404,11 @@
       <w:pPr>
         <w:pStyle w:val="Heading3"/>
       </w:pPr>
-      <w:bookmarkStart w:id="57" w:name="example-3-api-call-job"/>
+      <w:bookmarkStart w:id="63" w:name="example-3-api-call-job"/>
       <w:r>
         <w:t xml:space="preserve">Example 3: API Call Job</w:t>
       </w:r>
-      <w:bookmarkEnd w:id="57"/>
+      <w:bookmarkEnd w:id="63"/>
     </w:p>
     <w:p>
       <w:pPr>
@@ -10420,11 +11512,11 @@
       <w:pPr>
         <w:pStyle w:val="Heading3"/>
       </w:pPr>
-      <w:bookmarkStart w:id="58" w:name="using-the-ui-to-create-schedules"/>
+      <w:bookmarkStart w:id="64" w:name="using-the-ui-to-create-schedules"/>
       <w:r>
         <w:t xml:space="preserve">Using the UI to Create Schedules</w:t>
       </w:r>
-      <w:bookmarkEnd w:id="58"/>
+      <w:bookmarkEnd w:id="64"/>
     </w:p>
     <w:p>
       <w:pPr>
@@ -10686,11 +11778,11 @@
       <w:pPr>
         <w:pStyle w:val="Heading3"/>
       </w:pPr>
-      <w:bookmarkStart w:id="59" w:name="monitoring-job-executions"/>
+      <w:bookmarkStart w:id="65" w:name="monitoring-job-executions"/>
       <w:r>
         <w:t xml:space="preserve">Monitoring Job Executions</w:t>
       </w:r>
-      <w:bookmarkEnd w:id="59"/>
+      <w:bookmarkEnd w:id="65"/>
     </w:p>
     <w:p>
       <w:pPr>
@@ -10795,11 +11887,11 @@
       <w:pPr>
         <w:pStyle w:val="Heading3"/>
       </w:pPr>
-      <w:bookmarkStart w:id="60" w:name="best-practices"/>
+      <w:bookmarkStart w:id="66" w:name="best-practices"/>
       <w:r>
         <w:t xml:space="preserve">Best Practices</w:t>
       </w:r>
-      <w:bookmarkEnd w:id="60"/>
+      <w:bookmarkEnd w:id="66"/>
     </w:p>
     <w:p>
       <w:pPr>
@@ -11015,21 +12107,21 @@
       <w:pPr>
         <w:pStyle w:val="Heading2"/>
       </w:pPr>
-      <w:bookmarkStart w:id="61" w:name="for-business-users"/>
+      <w:bookmarkStart w:id="67" w:name="for-business-users"/>
       <w:r>
         <w:t xml:space="preserve">For Business Users</w:t>
       </w:r>
-      <w:bookmarkEnd w:id="61"/>
+      <w:bookmarkEnd w:id="67"/>
     </w:p>
     <w:p>
       <w:pPr>
         <w:pStyle w:val="Heading3"/>
       </w:pPr>
-      <w:bookmarkStart w:id="62" w:name="what-can-i-schedule"/>
+      <w:bookmarkStart w:id="68" w:name="what-can-i-schedule"/>
       <w:r>
         <w:t xml:space="preserve">What Can I Schedule?</w:t>
       </w:r>
-      <w:bookmarkEnd w:id="62"/>
+      <w:bookmarkEnd w:id="68"/>
     </w:p>
     <w:p>
       <w:pPr>
@@ -11161,11 +12253,11 @@
       <w:pPr>
         <w:pStyle w:val="Heading3"/>
       </w:pPr>
-      <w:bookmarkStart w:id="63" w:name="key-features"/>
+      <w:bookmarkStart w:id="69" w:name="key-features"/>
       <w:r>
         <w:t xml:space="preserve">Key Features</w:t>
       </w:r>
-      <w:bookmarkEnd w:id="63"/>
+      <w:bookmarkEnd w:id="69"/>
     </w:p>
     <w:p>
       <w:pPr>
@@ -11279,21 +12371,21 @@
       <w:pPr>
         <w:pStyle w:val="Heading2"/>
       </w:pPr>
-      <w:bookmarkStart w:id="64" w:name="for-developers"/>
+      <w:bookmarkStart w:id="70" w:name="for-developers"/>
       <w:r>
         <w:t xml:space="preserve">For Developers</w:t>
       </w:r>
-      <w:bookmarkEnd w:id="64"/>
+      <w:bookmarkEnd w:id="70"/>
     </w:p>
     <w:p>
       <w:pPr>
         <w:pStyle w:val="Heading3"/>
       </w:pPr>
-      <w:bookmarkStart w:id="65" w:name="development-workflow"/>
+      <w:bookmarkStart w:id="71" w:name="development-workflow"/>
       <w:r>
         <w:t xml:space="preserve">Development Workflow</w:t>
       </w:r>
-      <w:bookmarkEnd w:id="65"/>
+      <w:bookmarkEnd w:id="71"/>
     </w:p>
     <w:p>
       <w:pPr>
@@ -11371,11 +12463,11 @@
       <w:pPr>
         <w:pStyle w:val="Heading3"/>
       </w:pPr>
-      <w:bookmarkStart w:id="66" w:name="adding-a-new-job-type"/>
+      <w:bookmarkStart w:id="72" w:name="adding-a-new-job-type"/>
       <w:r>
         <w:t xml:space="preserve">Adding a New Job Type</w:t>
       </w:r>
-      <w:bookmarkEnd w:id="66"/>
+      <w:bookmarkEnd w:id="72"/>
     </w:p>
     <w:p>
       <w:pPr>
@@ -12801,11 +13893,11 @@
       <w:pPr>
         <w:pStyle w:val="Heading3"/>
       </w:pPr>
-      <w:bookmarkStart w:id="67" w:name="testing-strategy"/>
+      <w:bookmarkStart w:id="73" w:name="testing-strategy"/>
       <w:r>
         <w:t xml:space="preserve">Testing Strategy</w:t>
       </w:r>
-      <w:bookmarkEnd w:id="67"/>
+      <w:bookmarkEnd w:id="73"/>
     </w:p>
     <w:p>
       <w:pPr>
@@ -12919,11 +14011,11 @@
       <w:pPr>
         <w:pStyle w:val="Heading3"/>
       </w:pPr>
-      <w:bookmarkStart w:id="68" w:name="deployment"/>
+      <w:bookmarkStart w:id="74" w:name="deployment"/>
       <w:r>
         <w:t xml:space="preserve">Deployment</w:t>
       </w:r>
-      <w:bookmarkEnd w:id="68"/>
+      <w:bookmarkEnd w:id="74"/>
     </w:p>
     <w:p>
       <w:pPr>
@@ -13067,11 +14159,11 @@
       <w:pPr>
         <w:pStyle w:val="Heading2"/>
       </w:pPr>
-      <w:bookmarkStart w:id="69" w:name="project-status"/>
+      <w:bookmarkStart w:id="75" w:name="project-status"/>
       <w:r>
         <w:t xml:space="preserve">Project Status</w:t>
       </w:r>
-      <w:bookmarkEnd w:id="69"/>
+      <w:bookmarkEnd w:id="75"/>
     </w:p>
     <w:p>
       <w:pPr>
@@ -13193,21 +14285,21 @@
       <w:pPr>
         <w:pStyle w:val="Heading2"/>
       </w:pPr>
-      <w:bookmarkStart w:id="70" w:name="known-issues"/>
+      <w:bookmarkStart w:id="76" w:name="known-issues"/>
       <w:r>
         <w:t xml:space="preserve">Known Issues</w:t>
       </w:r>
-      <w:bookmarkEnd w:id="70"/>
+      <w:bookmarkEnd w:id="76"/>
     </w:p>
     <w:p>
       <w:pPr>
         <w:pStyle w:val="Heading3"/>
       </w:pPr>
-      <w:bookmarkStart w:id="71" w:name="environment-issues"/>
+      <w:bookmarkStart w:id="77" w:name="environment-issues"/>
       <w:r>
         <w:t xml:space="preserve">Environment Issues</w:t>
       </w:r>
-      <w:bookmarkEnd w:id="71"/>
+      <w:bookmarkEnd w:id="77"/>
     </w:p>
     <w:p>
       <w:pPr>
@@ -13315,11 +14407,11 @@
       <w:pPr>
         <w:pStyle w:val="Heading3"/>
       </w:pPr>
-      <w:bookmarkStart w:id="72" w:name="documentation"/>
+      <w:bookmarkStart w:id="78" w:name="documentation"/>
       <w:r>
         <w:t xml:space="preserve">Documentation</w:t>
       </w:r>
-      <w:bookmarkEnd w:id="72"/>
+      <w:bookmarkEnd w:id="78"/>
     </w:p>
     <w:p>
       <w:pPr>
@@ -13445,11 +14537,11 @@
       <w:pPr>
         <w:pStyle w:val="Heading3"/>
       </w:pPr>
-      <w:bookmarkStart w:id="73" w:name="testing"/>
+      <w:bookmarkStart w:id="79" w:name="testing"/>
       <w:r>
         <w:t xml:space="preserve">Testing</w:t>
       </w:r>
-      <w:bookmarkEnd w:id="73"/>
+      <w:bookmarkEnd w:id="79"/>
     </w:p>
     <w:p>
       <w:pPr>
@@ -13575,11 +14667,11 @@
       <w:pPr>
         <w:pStyle w:val="Heading3"/>
       </w:pPr>
-      <w:bookmarkStart w:id="74" w:name="deployment-1"/>
+      <w:bookmarkStart w:id="80" w:name="deployment-1"/>
       <w:r>
         <w:t xml:space="preserve">Deployment</w:t>
       </w:r>
-      <w:bookmarkEnd w:id="74"/>
+      <w:bookmarkEnd w:id="80"/>
     </w:p>
     <w:p>
       <w:pPr>
@@ -13705,11 +14797,11 @@
       <w:pPr>
         <w:pStyle w:val="Heading3"/>
       </w:pPr>
-      <w:bookmarkStart w:id="75" w:name="security"/>
+      <w:bookmarkStart w:id="81" w:name="security"/>
       <w:r>
         <w:t xml:space="preserve">Security</w:t>
       </w:r>
-      <w:bookmarkEnd w:id="75"/>
+      <w:bookmarkEnd w:id="81"/>
     </w:p>
     <w:p>
       <w:pPr>
@@ -13853,11 +14945,11 @@
       <w:pPr>
         <w:pStyle w:val="Heading3"/>
       </w:pPr>
-      <w:bookmarkStart w:id="76" w:name="performance"/>
+      <w:bookmarkStart w:id="82" w:name="performance"/>
       <w:r>
         <w:t xml:space="preserve">Performance</w:t>
       </w:r>
-      <w:bookmarkEnd w:id="76"/>
+      <w:bookmarkEnd w:id="82"/>
     </w:p>
     <w:p>
       <w:pPr>
@@ -14009,11 +15101,11 @@
       <w:pPr>
         <w:pStyle w:val="Heading2"/>
       </w:pPr>
-      <w:bookmarkStart w:id="77" w:name="contributing"/>
+      <w:bookmarkStart w:id="83" w:name="contributing"/>
       <w:r>
         <w:t xml:space="preserve">Contributing</w:t>
       </w:r>
-      <w:bookmarkEnd w:id="77"/>
+      <w:bookmarkEnd w:id="83"/>
     </w:p>
     <w:p>
       <w:pPr>
@@ -14088,11 +15180,11 @@
       <w:pPr>
         <w:pStyle w:val="Heading2"/>
       </w:pPr>
-      <w:bookmarkStart w:id="78" w:name="support"/>
+      <w:bookmarkStart w:id="84" w:name="support"/>
       <w:r>
         <w:t xml:space="preserve">Support</w:t>
       </w:r>
-      <w:bookmarkEnd w:id="78"/>
+      <w:bookmarkEnd w:id="84"/>
     </w:p>
     <w:p>
       <w:pPr>
@@ -14124,234 +15216,6 @@
       </w:r>
       <w:r>
         <w:t xml:space="preserve">- Repository: dev.azure.com/CassInfoSys/Telecom/_git/Net%20Applications</w:t>
-      </w:r>
-    </w:p>
-    <w:p>
-      <w:pPr>
-        <w:pStyle w:val="Heading2"/>
-      </w:pPr>
-      <w:r>
-        <w:t>ADR (Automated Data Retrieval) Process (December 2025)</w:t>
-      </w:r>
-    </w:p>
-    <w:p>
-      <w:pPr>
-        <w:pStyle w:val="BodyText"/>
-      </w:pPr>
-      <w:r>
-        <w:t>The ADR Process is a comprehensive automated invoice scraping system that retrieves billing documents from vendor portals. It orchestrates the entire workflow from account synchronization through credential verification to invoice download.</w:t>
-      </w:r>
-    </w:p>
-    <w:p>
-      <w:pPr>
-        <w:pStyle w:val="Heading3"/>
-      </w:pPr>
-      <w:r>
-        <w:t>Key Features</w:t>
-      </w:r>
-    </w:p>
-    <w:p>
-      <w:pPr>
-        <w:pStyle w:val="Compact"/>
-      </w:pPr>
-      <w:r>
-        <w:t>Account Synchronization: Syncs ~200k accounts from external VendorCredNewUAT database with billing pattern analysis</w:t>
-      </w:r>
-    </w:p>
-    <w:p>
-      <w:pPr>
-        <w:pStyle w:val="Compact"/>
-      </w:pPr>
-      <w:r>
-        <w:t>4-Step Orchestration: Automated workflow (Sync Accounts → Create Jobs → Verify Credentials → Process Scraping → Check Statuses)</w:t>
-      </w:r>
-    </w:p>
-    <w:p>
-      <w:pPr>
-        <w:pStyle w:val="Compact"/>
-      </w:pPr>
-      <w:r>
-        <w:t>Idempotency: Prevents duplicate API calls for paid external services by tracking execution history</w:t>
-      </w:r>
-    </w:p>
-    <w:p>
-      <w:pPr>
-        <w:pStyle w:val="Compact"/>
-      </w:pPr>
-      <w:r>
-        <w:t>Manual Override Support: Allows operators to correct billing dates/frequencies when historical data is incorrect</w:t>
-      </w:r>
-    </w:p>
-    <w:p>
-      <w:pPr>
-        <w:pStyle w:val="Compact"/>
-      </w:pPr>
-      <w:r>
-        <w:t>Real-Time Monitoring: Job Monitor page with progress tracking, step timeline, and auto-refresh</w:t>
-      </w:r>
-    </w:p>
-    <w:p>
-      <w:pPr>
-        <w:pStyle w:val="Compact"/>
-      </w:pPr>
-      <w:r>
-        <w:t>Parallel Processing: Configurable worker threads (default: 15) for credential verification and scraping</w:t>
-      </w:r>
-    </w:p>
-    <w:p>
-      <w:pPr>
-        <w:pStyle w:val="Heading3"/>
-      </w:pPr>
-      <w:r>
-        <w:t>New Entities</w:t>
-      </w:r>
-    </w:p>
-    <w:p>
-      <w:pPr>
-        <w:pStyle w:val="Compact"/>
-      </w:pPr>
-      <w:r>
-        <w:t>AdrAccount: Vendor accounts with billing patterns and scrape schedules</w:t>
-      </w:r>
-    </w:p>
-    <w:p>
-      <w:pPr>
-        <w:pStyle w:val="Compact"/>
-      </w:pPr>
-      <w:r>
-        <w:t>AdrJob: Individual scraping jobs per account/billing period (unique constraint on account + period)</w:t>
-      </w:r>
-    </w:p>
-    <w:p>
-      <w:pPr>
-        <w:pStyle w:val="Compact"/>
-      </w:pPr>
-      <w:r>
-        <w:t>AdrJobExecution: Execution history for credential checks and scrape requests</w:t>
-      </w:r>
-    </w:p>
-    <w:p>
-      <w:pPr>
-        <w:pStyle w:val="Compact"/>
-      </w:pPr>
-      <w:r>
-        <w:t>AdrOrchestrationRun: Orchestration run history with step-by-step progress</w:t>
-      </w:r>
-    </w:p>
-    <w:p>
-      <w:pPr>
-        <w:pStyle w:val="Heading3"/>
-      </w:pPr>
-      <w:r>
-        <w:t>New UI Pages</w:t>
-      </w:r>
-    </w:p>
-    <w:p>
-      <w:pPr>
-        <w:pStyle w:val="Compact"/>
-      </w:pPr>
-      <w:r>
-        <w:t>/adr/monitor: Real-time orchestration monitoring with progress bars and step timeline</w:t>
-      </w:r>
-    </w:p>
-    <w:p>
-      <w:pPr>
-        <w:pStyle w:val="Compact"/>
-      </w:pPr>
-      <w:r>
-        <w:t>/adr/accounts: Account management with search, filters, and manual override capability</w:t>
-      </w:r>
-    </w:p>
-    <w:p>
-      <w:pPr>
-        <w:pStyle w:val="Compact"/>
-      </w:pPr>
-      <w:r>
-        <w:t>/adr/jobs: Job tracking with status filters and Latest per Account toggle</w:t>
-      </w:r>
-    </w:p>
-    <w:p>
-      <w:pPr>
-        <w:pStyle w:val="Compact"/>
-      </w:pPr>
-      <w:r>
-        <w:t>/adr/missing: Report of accounts with missing billing history</w:t>
-      </w:r>
-    </w:p>
-    <w:p>
-      <w:pPr>
-        <w:pStyle w:val="Heading3"/>
-      </w:pPr>
-      <w:r>
-        <w:t>ADR Permissions</w:t>
-      </w:r>
-    </w:p>
-    <w:p>
-      <w:pPr>
-        <w:pStyle w:val="Compact"/>
-      </w:pPr>
-      <w:r>
-        <w:t>adr:view: View ADR accounts, jobs, and monitor</w:t>
-      </w:r>
-    </w:p>
-    <w:p>
-      <w:pPr>
-        <w:pStyle w:val="Compact"/>
-      </w:pPr>
-      <w:r>
-        <w:t>adr:edit: Edit account billing data and manual overrides</w:t>
-      </w:r>
-    </w:p>
-    <w:p>
-      <w:pPr>
-        <w:pStyle w:val="Compact"/>
-      </w:pPr>
-      <w:r>
-        <w:t>adr:execute: Trigger orchestration and force refire jobs</w:t>
-      </w:r>
-    </w:p>
-    <w:p>
-      <w:pPr>
-        <w:pStyle w:val="Heading3"/>
-      </w:pPr>
-      <w:r>
-        <w:t>ADR Orchestration Workflow</w:t>
-      </w:r>
-    </w:p>
-    <w:p>
-      <w:r>
-        <w:drawing>
-          <wp:inline>
-            <wp:extent cx="5486400" cy="2218353"/>
-            <wp:docPr id="1" name="Picture 1"/>
-            <wp:cNvGraphicFramePr>
-              <a:graphicFrameLocks noChangeAspect="1"/>
-            </wp:cNvGraphicFramePr>
-            <a:graphic>
-              <a:graphicData uri="http://schemas.openxmlformats.org/drawingml/2006/picture">
-                <pic:pic>
-                  <pic:nvPicPr>
-                    <pic:cNvPr id="0" name="adr-workflow.png"/>
-                    <pic:cNvPicPr/>
-                  </pic:nvPicPr>
-                  <pic:blipFill>
-                    <a:blip r:embed="rId9"/>
-                    <a:stretch>
-                      <a:fillRect/>
-                    </a:stretch>
-                  </pic:blipFill>
-                  <pic:spPr>
-                    <a:xfrm>
-                      <a:off x="0" y="0"/>
-                      <a:ext cx="5486400" cy="2218353"/>
-                    </a:xfrm>
-                    <a:prstGeom prst="rect"/>
-                  </pic:spPr>
-                </pic:pic>
-              </a:graphicData>
-            </a:graphic>
-          </wp:inline>
-        </w:drawing>
       </w:r>
     </w:p>
     <w:sectPr/>

</xml_diff>